<commit_message>
[TTH] Updated code and report
</commit_message>
<xml_diff>
--- a/ted/document/AIPS.docx
+++ b/ted/document/AIPS.docx
@@ -286,6 +286,174 @@
         <w:pStyle w:val="ListParagraph"/>
         <w:numPr>
           <w:ilvl w:val="0"/>
+          <w:numId w:val="7"/>
+        </w:numPr>
+        <w:spacing w:after="0"/>
+        <w:rPr>
+          <w:rFonts w:ascii="Times New Roman" w:hAnsi="Times New Roman" w:cs="Times New Roman"/>
+        </w:rPr>
+      </w:pPr>
+      <w:r>
+        <w:rPr>
+          <w:rFonts w:ascii="Times New Roman" w:hAnsi="Times New Roman" w:cs="Times New Roman"/>
+        </w:rPr>
+        <w:t>Reserve a bicycle at time Tr</w:t>
+      </w:r>
+    </w:p>
+    <w:p>
+      <w:pPr>
+        <w:pStyle w:val="ListParagraph"/>
+        <w:numPr>
+          <w:ilvl w:val="0"/>
+          <w:numId w:val="7"/>
+        </w:numPr>
+        <w:spacing w:after="0"/>
+        <w:rPr>
+          <w:rFonts w:ascii="Times New Roman" w:hAnsi="Times New Roman" w:cs="Times New Roman"/>
+        </w:rPr>
+      </w:pPr>
+      <w:r>
+        <w:rPr>
+          <w:rFonts w:ascii="Times New Roman" w:hAnsi="Times New Roman" w:cs="Times New Roman"/>
+        </w:rPr>
+        <w:t>Request a bicycle from a neighbor</w:t>
+      </w:r>
+    </w:p>
+    <w:p>
+      <w:pPr>
+        <w:pStyle w:val="ListParagraph"/>
+        <w:numPr>
+          <w:ilvl w:val="0"/>
+          <w:numId w:val="7"/>
+        </w:numPr>
+        <w:spacing w:after="0"/>
+        <w:rPr>
+          <w:rFonts w:ascii="Times New Roman" w:hAnsi="Times New Roman" w:cs="Times New Roman"/>
+        </w:rPr>
+      </w:pPr>
+      <w:r>
+        <w:rPr>
+          <w:rFonts w:ascii="Times New Roman" w:hAnsi="Times New Roman" w:cs="Times New Roman"/>
+        </w:rPr>
+        <w:t>Send a bicycle to the neighbor</w:t>
+      </w:r>
+    </w:p>
+    <w:p>
+      <w:pPr>
+        <w:pStyle w:val="ListParagraph"/>
+        <w:numPr>
+          <w:ilvl w:val="0"/>
+          <w:numId w:val="7"/>
+        </w:numPr>
+        <w:spacing w:after="0"/>
+        <w:rPr>
+          <w:rFonts w:ascii="Times New Roman" w:hAnsi="Times New Roman" w:cs="Times New Roman"/>
+        </w:rPr>
+      </w:pPr>
+      <w:r>
+        <w:rPr>
+          <w:rFonts w:ascii="Times New Roman" w:hAnsi="Times New Roman" w:cs="Times New Roman"/>
+        </w:rPr>
+        <w:t>Let the user check out a bicycle</w:t>
+      </w:r>
+    </w:p>
+    <w:p>
+      <w:pPr>
+        <w:pStyle w:val="ListParagraph"/>
+        <w:numPr>
+          <w:ilvl w:val="0"/>
+          <w:numId w:val="7"/>
+        </w:numPr>
+        <w:spacing w:after="0"/>
+        <w:rPr>
+          <w:rFonts w:ascii="Times New Roman" w:hAnsi="Times New Roman" w:cs="Times New Roman"/>
+        </w:rPr>
+      </w:pPr>
+      <w:r>
+        <w:rPr>
+          <w:rFonts w:ascii="Times New Roman" w:hAnsi="Times New Roman" w:cs="Times New Roman"/>
+        </w:rPr>
+        <w:t>Refund to the user</w:t>
+      </w:r>
+      <w:r>
+        <w:rPr>
+          <w:rFonts w:ascii="Times New Roman" w:hAnsi="Times New Roman" w:cs="Times New Roman"/>
+        </w:rPr>
+        <w:t>’s account</w:t>
+      </w:r>
+    </w:p>
+    <w:p>
+      <w:pPr>
+        <w:pStyle w:val="ListParagraph"/>
+        <w:numPr>
+          <w:ilvl w:val="0"/>
+          <w:numId w:val="7"/>
+        </w:numPr>
+        <w:spacing w:after="0"/>
+        <w:rPr>
+          <w:rFonts w:ascii="Times New Roman" w:hAnsi="Times New Roman" w:cs="Times New Roman"/>
+        </w:rPr>
+      </w:pPr>
+      <w:r>
+        <w:rPr>
+          <w:rFonts w:ascii="Times New Roman" w:hAnsi="Times New Roman" w:cs="Times New Roman"/>
+        </w:rPr>
+        <w:t>Remove the bicycle reservation at time Tr + 5</w:t>
+      </w:r>
+    </w:p>
+    <w:p>
+      <w:pPr>
+        <w:pStyle w:val="ListParagraph"/>
+        <w:numPr>
+          <w:ilvl w:val="0"/>
+          <w:numId w:val="7"/>
+        </w:numPr>
+        <w:spacing w:after="0"/>
+        <w:rPr>
+          <w:rFonts w:ascii="Times New Roman" w:hAnsi="Times New Roman" w:cs="Times New Roman"/>
+        </w:rPr>
+      </w:pPr>
+      <w:r>
+        <w:rPr>
+          <w:rFonts w:ascii="Times New Roman" w:hAnsi="Times New Roman" w:cs="Times New Roman"/>
+        </w:rPr>
+        <w:t>Receive the returned bicycle from the user</w:t>
+      </w:r>
+    </w:p>
+    <w:p>
+      <w:pPr>
+        <w:pStyle w:val="ListParagraph"/>
+        <w:numPr>
+          <w:ilvl w:val="0"/>
+          <w:numId w:val="7"/>
+        </w:numPr>
+        <w:spacing w:after="0"/>
+        <w:rPr>
+          <w:rFonts w:ascii="Times New Roman" w:hAnsi="Times New Roman" w:cs="Times New Roman"/>
+        </w:rPr>
+      </w:pPr>
+      <w:r>
+        <w:rPr>
+          <w:rFonts w:ascii="Times New Roman" w:hAnsi="Times New Roman" w:cs="Times New Roman"/>
+        </w:rPr>
+        <w:t>Charge fine to the user’s account</w:t>
+      </w:r>
+    </w:p>
+    <w:p>
+      <w:pPr>
+        <w:pStyle w:val="ListParagraph"/>
+        <w:spacing w:after="0"/>
+        <w:ind w:left="360"/>
+        <w:rPr>
+          <w:rFonts w:ascii="Times New Roman" w:hAnsi="Times New Roman" w:cs="Times New Roman"/>
+        </w:rPr>
+      </w:pPr>
+    </w:p>
+    <w:p>
+      <w:pPr>
+        <w:pStyle w:val="ListParagraph"/>
+        <w:numPr>
+          <w:ilvl w:val="0"/>
           <w:numId w:val="6"/>
         </w:numPr>
         <w:spacing w:after="0"/>
@@ -398,61 +566,19 @@
         <w:rPr>
           <w:rFonts w:ascii="Times New Roman" w:hAnsi="Times New Roman" w:cs="Times New Roman"/>
         </w:rPr>
-        <w:t xml:space="preserve"> at time Tr)</w:t>
-      </w:r>
-      <w:r>
-        <w:rPr>
-          <w:rFonts w:ascii="Times New Roman" w:hAnsi="Times New Roman" w:cs="Times New Roman"/>
-        </w:rPr>
-        <w:t xml:space="preserve">, </w:t>
-      </w:r>
-      <w:r>
-        <w:rPr>
-          <w:rFonts w:ascii="Times New Roman" w:hAnsi="Times New Roman" w:cs="Times New Roman"/>
-        </w:rPr>
-        <w:t>(</w:t>
-      </w:r>
-      <w:r>
-        <w:rPr>
-          <w:rFonts w:ascii="Times New Roman" w:hAnsi="Times New Roman" w:cs="Times New Roman"/>
-        </w:rPr>
-        <w:t xml:space="preserve">Ne </w:t>
-      </w:r>
-      <w:r>
-        <w:rPr>
-          <w:rFonts w:ascii="Times New Roman" w:hAnsi="Times New Roman" w:cs="Times New Roman"/>
-        </w:rPr>
-        <w:t>=</w:t>
-      </w:r>
-      <w:r>
-        <w:rPr>
-          <w:rFonts w:ascii="Times New Roman" w:hAnsi="Times New Roman" w:cs="Times New Roman"/>
-        </w:rPr>
-        <w:t xml:space="preserve"> 0 for </w:t>
-      </w:r>
-      <w:r>
-        <w:rPr>
-          <w:rFonts w:ascii="Times New Roman" w:hAnsi="Times New Roman" w:cs="Times New Roman"/>
-        </w:rPr>
-        <w:t xml:space="preserve">some </w:t>
-      </w:r>
-      <w:r>
-        <w:rPr>
-          <w:rFonts w:ascii="Times New Roman" w:hAnsi="Times New Roman" w:cs="Times New Roman"/>
-        </w:rPr>
-        <w:t>T &gt;= Tr</w:t>
-      </w:r>
-      <w:r>
-        <w:rPr>
-          <w:rFonts w:ascii="Times New Roman" w:hAnsi="Times New Roman" w:cs="Times New Roman"/>
-        </w:rPr>
-        <w:t xml:space="preserve">), </w:t>
-      </w:r>
-      <w:r>
-        <w:rPr>
-          <w:rFonts w:ascii="Times New Roman" w:hAnsi="Times New Roman" w:cs="Times New Roman"/>
-        </w:rPr>
-        <w:t xml:space="preserve">(there is </w:t>
+        <w:t xml:space="preserve"> at time Tr), (</w:t>
+      </w:r>
+      <w:r>
+        <w:rPr>
+          <w:rFonts w:ascii="Times New Roman" w:hAnsi="Times New Roman" w:cs="Times New Roman"/>
+        </w:rPr>
+        <w:t>Ne = 0 for some T &gt;= Tr</w:t>
+      </w:r>
+      <w:r>
+        <w:rPr>
+          <w:rFonts w:ascii="Times New Roman" w:hAnsi="Times New Roman" w:cs="Times New Roman"/>
+        </w:rPr>
+        <w:t xml:space="preserve">), (there is </w:t>
       </w:r>
       <w:r>
         <w:rPr>
@@ -464,19 +590,7 @@
         <w:rPr>
           <w:rFonts w:ascii="Times New Roman" w:hAnsi="Times New Roman" w:cs="Times New Roman"/>
         </w:rPr>
-        <w:t xml:space="preserve"> less than Tr away), </w:t>
-      </w:r>
-      <w:r>
-        <w:rPr>
-          <w:rFonts w:ascii="Times New Roman" w:hAnsi="Times New Roman" w:cs="Times New Roman"/>
-        </w:rPr>
-        <w:t>THEN (</w:t>
-      </w:r>
-      <w:r>
-        <w:rPr>
-          <w:rFonts w:ascii="Times New Roman" w:hAnsi="Times New Roman" w:cs="Times New Roman"/>
-        </w:rPr>
-        <w:t xml:space="preserve">request </w:t>
+        <w:t xml:space="preserve"> less than Tr away), THEN (request </w:t>
       </w:r>
       <w:r>
         <w:rPr>
@@ -488,7 +602,68 @@
         <w:rPr>
           <w:rFonts w:ascii="Times New Roman" w:hAnsi="Times New Roman" w:cs="Times New Roman"/>
         </w:rPr>
-        <w:t xml:space="preserve"> from the neighbor</w:t>
+        <w:t xml:space="preserve"> from the neighbor), (respond PENDING)</w:t>
+      </w:r>
+    </w:p>
+    <w:p>
+      <w:pPr>
+        <w:pStyle w:val="ListParagraph"/>
+        <w:numPr>
+          <w:ilvl w:val="0"/>
+          <w:numId w:val="6"/>
+        </w:numPr>
+        <w:spacing w:after="0"/>
+        <w:rPr>
+          <w:rFonts w:ascii="Times New Roman" w:hAnsi="Times New Roman" w:cs="Times New Roman"/>
+        </w:rPr>
+      </w:pPr>
+      <w:r>
+        <w:rPr>
+          <w:rFonts w:ascii="Times New Roman" w:hAnsi="Times New Roman" w:cs="Times New Roman"/>
+        </w:rPr>
+        <w:t>IF (</w:t>
+      </w:r>
+      <w:r>
+        <w:rPr>
+          <w:rFonts w:ascii="Times New Roman" w:hAnsi="Times New Roman" w:cs="Times New Roman"/>
+        </w:rPr>
+        <w:t>user</w:t>
+      </w:r>
+      <w:r>
+        <w:rPr>
+          <w:rFonts w:ascii="Times New Roman" w:hAnsi="Times New Roman" w:cs="Times New Roman"/>
+        </w:rPr>
+        <w:t xml:space="preserve"> requests </w:t>
+      </w:r>
+      <w:r>
+        <w:rPr>
+          <w:rFonts w:ascii="Times New Roman" w:hAnsi="Times New Roman" w:cs="Times New Roman"/>
+        </w:rPr>
+        <w:t>bike</w:t>
+      </w:r>
+      <w:r>
+        <w:rPr>
+          <w:rFonts w:ascii="Times New Roman" w:hAnsi="Times New Roman" w:cs="Times New Roman"/>
+        </w:rPr>
+        <w:t xml:space="preserve"> at time Tr), (</w:t>
+      </w:r>
+      <w:r>
+        <w:rPr>
+          <w:rFonts w:ascii="Times New Roman" w:hAnsi="Times New Roman" w:cs="Times New Roman"/>
+        </w:rPr>
+        <w:t>Ne = 0 for some T &gt;= Tr</w:t>
+      </w:r>
+      <w:r>
+        <w:rPr>
+          <w:rFonts w:ascii="Times New Roman" w:hAnsi="Times New Roman" w:cs="Times New Roman"/>
+        </w:rPr>
+        <w:t xml:space="preserve">), (there is no neighbor less than Tr away), THEN (respond </w:t>
+      </w:r>
+      <w:r>
+        <w:rPr>
+          <w:rFonts w:ascii="Times New Roman" w:hAnsi="Times New Roman" w:cs="Times New Roman"/>
+        </w:rPr>
+        <w:t>NOT AVAILABLE</w:t>
       </w:r>
       <w:r>
         <w:rPr>
@@ -496,12 +671,6 @@
         </w:rPr>
         <w:t>)</w:t>
       </w:r>
-      <w:r>
-        <w:rPr>
-          <w:rFonts w:ascii="Times New Roman" w:hAnsi="Times New Roman" w:cs="Times New Roman"/>
-        </w:rPr>
-        <w:t>, (respond PENDING)</w:t>
-      </w:r>
     </w:p>
     <w:p>
       <w:pPr>
@@ -561,25 +730,13 @@
         <w:rPr>
           <w:rFonts w:ascii="Times New Roman" w:hAnsi="Times New Roman" w:cs="Times New Roman"/>
         </w:rPr>
-        <w:t>no</w:t>
-      </w:r>
-      <w:r>
-        <w:rPr>
-          <w:rFonts w:ascii="Times New Roman" w:hAnsi="Times New Roman" w:cs="Times New Roman"/>
-        </w:rPr>
-        <w:t xml:space="preserve"> neighbor less than Tr away), THEN (respond </w:t>
-      </w:r>
-      <w:r>
-        <w:rPr>
-          <w:rFonts w:ascii="Times New Roman" w:hAnsi="Times New Roman" w:cs="Times New Roman"/>
-        </w:rPr>
-        <w:t>NOT AVAILABLE</w:t>
-      </w:r>
-      <w:r>
-        <w:rPr>
-          <w:rFonts w:ascii="Times New Roman" w:hAnsi="Times New Roman" w:cs="Times New Roman"/>
-        </w:rPr>
-        <w:t>)</w:t>
+        <w:t>neighbor</w:t>
+      </w:r>
+      <w:r>
+        <w:rPr>
+          <w:rFonts w:ascii="Times New Roman" w:hAnsi="Times New Roman" w:cs="Times New Roman"/>
+        </w:rPr>
+        <w:t xml:space="preserve"> less than Tr away), (the neighbor responds YES to the bike request), THEN (respond CONFIRMED)</w:t>
       </w:r>
     </w:p>
     <w:p>
@@ -622,19 +779,7 @@
         <w:rPr>
           <w:rFonts w:ascii="Times New Roman" w:hAnsi="Times New Roman" w:cs="Times New Roman"/>
         </w:rPr>
-        <w:t xml:space="preserve"> at time Tr), (</w:t>
-      </w:r>
-      <w:r>
-        <w:rPr>
-          <w:rFonts w:ascii="Times New Roman" w:hAnsi="Times New Roman" w:cs="Times New Roman"/>
-        </w:rPr>
-        <w:t>Ne = 0 for some T &gt;= Tr</w:t>
-      </w:r>
-      <w:r>
-        <w:rPr>
-          <w:rFonts w:ascii="Times New Roman" w:hAnsi="Times New Roman" w:cs="Times New Roman"/>
-        </w:rPr>
-        <w:t xml:space="preserve">), (there is </w:t>
+        <w:t xml:space="preserve"> at time Tr), (Ne = 0 for some T &gt;= Tr), (there is </w:t>
       </w:r>
       <w:r>
         <w:rPr>
@@ -646,32 +791,18 @@
         <w:rPr>
           <w:rFonts w:ascii="Times New Roman" w:hAnsi="Times New Roman" w:cs="Times New Roman"/>
         </w:rPr>
-        <w:t xml:space="preserve"> less than Tr away), (</w:t>
-      </w:r>
-      <w:r>
-        <w:rPr>
-          <w:rFonts w:ascii="Times New Roman" w:hAnsi="Times New Roman" w:cs="Times New Roman"/>
-        </w:rPr>
-        <w:t>the neighbor responds YES to the bike request</w:t>
-      </w:r>
-      <w:r>
-        <w:rPr>
-          <w:rFonts w:ascii="Times New Roman" w:hAnsi="Times New Roman" w:cs="Times New Roman"/>
-        </w:rPr>
-        <w:t xml:space="preserve">), THEN (respond </w:t>
-      </w:r>
-      <w:r>
-        <w:rPr>
-          <w:rFonts w:ascii="Times New Roman" w:hAnsi="Times New Roman" w:cs="Times New Roman"/>
-        </w:rPr>
-        <w:t>CONFIRMED</w:t>
-      </w:r>
-      <w:r>
-        <w:rPr>
-          <w:rFonts w:ascii="Times New Roman" w:hAnsi="Times New Roman" w:cs="Times New Roman"/>
-        </w:rPr>
-        <w:t>)</w:t>
-      </w:r>
+        <w:t xml:space="preserve"> less than Tr away), (the neighbor responds NO to the bike request), THEN (respond NOT AVAILABLE)</w:t>
+      </w:r>
+    </w:p>
+    <w:p>
+      <w:pPr>
+        <w:pStyle w:val="ListParagraph"/>
+        <w:spacing w:after="0"/>
+        <w:ind w:left="1080"/>
+        <w:rPr>
+          <w:rFonts w:ascii="Times New Roman" w:hAnsi="Times New Roman" w:cs="Times New Roman"/>
+        </w:rPr>
+      </w:pPr>
     </w:p>
     <w:p>
       <w:pPr>
@@ -695,68 +826,132 @@
         <w:rPr>
           <w:rFonts w:ascii="Times New Roman" w:hAnsi="Times New Roman" w:cs="Times New Roman"/>
         </w:rPr>
+        <w:t>neighbor</w:t>
+      </w:r>
+      <w:r>
+        <w:rPr>
+          <w:rFonts w:ascii="Times New Roman" w:hAnsi="Times New Roman" w:cs="Times New Roman"/>
+        </w:rPr>
+        <w:t xml:space="preserve"> requests </w:t>
+      </w:r>
+      <w:r>
+        <w:rPr>
+          <w:rFonts w:ascii="Times New Roman" w:hAnsi="Times New Roman" w:cs="Times New Roman"/>
+        </w:rPr>
+        <w:t>bike</w:t>
+      </w:r>
+      <w:r>
+        <w:rPr>
+          <w:rFonts w:ascii="Times New Roman" w:hAnsi="Times New Roman" w:cs="Times New Roman"/>
+        </w:rPr>
+        <w:t xml:space="preserve"> at time Tr – Tt), (Ne &gt; 0 for T</w:t>
+      </w:r>
+      <w:r>
+        <w:rPr>
+          <w:rFonts w:ascii="Times New Roman" w:hAnsi="Times New Roman" w:cs="Times New Roman"/>
+        </w:rPr>
+        <w:t xml:space="preserve"> &gt;= Tr – Tt), THEN (decrement Ne for T &gt;= Tr - Tt), (respond YES), (Send </w:t>
+      </w:r>
+      <w:r>
+        <w:rPr>
+          <w:rFonts w:ascii="Times New Roman" w:hAnsi="Times New Roman" w:cs="Times New Roman"/>
+        </w:rPr>
+        <w:t>bike</w:t>
+      </w:r>
+      <w:r>
+        <w:rPr>
+          <w:rFonts w:ascii="Times New Roman" w:hAnsi="Times New Roman" w:cs="Times New Roman"/>
+        </w:rPr>
+        <w:t xml:space="preserve"> at Tr – Tt)</w:t>
+      </w:r>
+    </w:p>
+    <w:p>
+      <w:pPr>
+        <w:pStyle w:val="ListParagraph"/>
+        <w:numPr>
+          <w:ilvl w:val="0"/>
+          <w:numId w:val="6"/>
+        </w:numPr>
+        <w:spacing w:after="0"/>
+        <w:rPr>
+          <w:rFonts w:ascii="Times New Roman" w:hAnsi="Times New Roman" w:cs="Times New Roman"/>
+        </w:rPr>
+      </w:pPr>
+      <w:r>
+        <w:rPr>
+          <w:rFonts w:ascii="Times New Roman" w:hAnsi="Times New Roman" w:cs="Times New Roman"/>
+        </w:rPr>
+        <w:t>IF (</w:t>
+      </w:r>
+      <w:r>
+        <w:rPr>
+          <w:rFonts w:ascii="Times New Roman" w:hAnsi="Times New Roman" w:cs="Times New Roman"/>
+        </w:rPr>
+        <w:t>neighbor</w:t>
+      </w:r>
+      <w:r>
+        <w:rPr>
+          <w:rFonts w:ascii="Times New Roman" w:hAnsi="Times New Roman" w:cs="Times New Roman"/>
+        </w:rPr>
+        <w:t xml:space="preserve"> requests </w:t>
+      </w:r>
+      <w:r>
+        <w:rPr>
+          <w:rFonts w:ascii="Times New Roman" w:hAnsi="Times New Roman" w:cs="Times New Roman"/>
+        </w:rPr>
+        <w:t>bike</w:t>
+      </w:r>
+      <w:r>
+        <w:rPr>
+          <w:rFonts w:ascii="Times New Roman" w:hAnsi="Times New Roman" w:cs="Times New Roman"/>
+        </w:rPr>
+        <w:t xml:space="preserve"> at time Tr – Tt), (Ne = 0 for some T &gt;= Tr – Tt), THEN (respond NO)</w:t>
+      </w:r>
+    </w:p>
+    <w:p>
+      <w:pPr>
+        <w:pStyle w:val="ListParagraph"/>
+        <w:spacing w:after="0"/>
+        <w:ind w:left="1080"/>
+        <w:rPr>
+          <w:rFonts w:ascii="Times New Roman" w:hAnsi="Times New Roman" w:cs="Times New Roman"/>
+        </w:rPr>
+      </w:pPr>
+    </w:p>
+    <w:p>
+      <w:pPr>
+        <w:pStyle w:val="ListParagraph"/>
+        <w:numPr>
+          <w:ilvl w:val="0"/>
+          <w:numId w:val="6"/>
+        </w:numPr>
+        <w:spacing w:after="0"/>
+        <w:rPr>
+          <w:rFonts w:ascii="Times New Roman" w:hAnsi="Times New Roman" w:cs="Times New Roman"/>
+        </w:rPr>
+      </w:pPr>
+      <w:r>
+        <w:rPr>
+          <w:rFonts w:ascii="Times New Roman" w:hAnsi="Times New Roman" w:cs="Times New Roman"/>
+        </w:rPr>
+        <w:t>If (</w:t>
+      </w:r>
+      <w:r>
+        <w:rPr>
+          <w:rFonts w:ascii="Times New Roman" w:hAnsi="Times New Roman" w:cs="Times New Roman"/>
+        </w:rPr>
         <w:t>user</w:t>
       </w:r>
       <w:r>
         <w:rPr>
           <w:rFonts w:ascii="Times New Roman" w:hAnsi="Times New Roman" w:cs="Times New Roman"/>
         </w:rPr>
-        <w:t xml:space="preserve"> requests </w:t>
-      </w:r>
-      <w:r>
-        <w:rPr>
-          <w:rFonts w:ascii="Times New Roman" w:hAnsi="Times New Roman" w:cs="Times New Roman"/>
-        </w:rPr>
-        <w:t>bike</w:t>
-      </w:r>
-      <w:r>
-        <w:rPr>
-          <w:rFonts w:ascii="Times New Roman" w:hAnsi="Times New Roman" w:cs="Times New Roman"/>
-        </w:rPr>
-        <w:t xml:space="preserve"> at time Tr), (Ne = 0 for some T &gt;= Tr), (there is </w:t>
-      </w:r>
-      <w:r>
-        <w:rPr>
-          <w:rFonts w:ascii="Times New Roman" w:hAnsi="Times New Roman" w:cs="Times New Roman"/>
-        </w:rPr>
-        <w:t>neighbor</w:t>
-      </w:r>
-      <w:r>
-        <w:rPr>
-          <w:rFonts w:ascii="Times New Roman" w:hAnsi="Times New Roman" w:cs="Times New Roman"/>
-        </w:rPr>
-        <w:t xml:space="preserve"> less than Tr away), (the neighbor responds </w:t>
-      </w:r>
-      <w:r>
-        <w:rPr>
-          <w:rFonts w:ascii="Times New Roman" w:hAnsi="Times New Roman" w:cs="Times New Roman"/>
-        </w:rPr>
-        <w:t>NO</w:t>
-      </w:r>
-      <w:r>
-        <w:rPr>
-          <w:rFonts w:ascii="Times New Roman" w:hAnsi="Times New Roman" w:cs="Times New Roman"/>
-        </w:rPr>
-        <w:t xml:space="preserve"> to the bike request), THEN (respond </w:t>
-      </w:r>
-      <w:r>
-        <w:rPr>
-          <w:rFonts w:ascii="Times New Roman" w:hAnsi="Times New Roman" w:cs="Times New Roman"/>
-        </w:rPr>
-        <w:t>NOT AVAILABLE</w:t>
-      </w:r>
-      <w:r>
-        <w:rPr>
-          <w:rFonts w:ascii="Times New Roman" w:hAnsi="Times New Roman" w:cs="Times New Roman"/>
-        </w:rPr>
-        <w:t>)</w:t>
-      </w:r>
-    </w:p>
-    <w:p>
-      <w:pPr>
-        <w:pStyle w:val="ListParagraph"/>
-        <w:spacing w:after="0"/>
-        <w:ind w:left="1080"/>
+        <w:t xml:space="preserve"> arrives at Tr), (Na &gt; 0), THEN (decrement Na for T &gt;= Tr)</w:t>
+      </w:r>
+    </w:p>
+    <w:p>
+      <w:pPr>
+        <w:pStyle w:val="ListParagraph"/>
         <w:rPr>
           <w:rFonts w:ascii="Times New Roman" w:hAnsi="Times New Roman" w:cs="Times New Roman"/>
         </w:rPr>
@@ -778,49 +973,19 @@
         <w:rPr>
           <w:rFonts w:ascii="Times New Roman" w:hAnsi="Times New Roman" w:cs="Times New Roman"/>
         </w:rPr>
-        <w:t>IF (</w:t>
-      </w:r>
-      <w:r>
-        <w:rPr>
-          <w:rFonts w:ascii="Times New Roman" w:hAnsi="Times New Roman" w:cs="Times New Roman"/>
-        </w:rPr>
-        <w:t>neighbor</w:t>
-      </w:r>
-      <w:r>
-        <w:rPr>
-          <w:rFonts w:ascii="Times New Roman" w:hAnsi="Times New Roman" w:cs="Times New Roman"/>
-        </w:rPr>
-        <w:t xml:space="preserve"> requests </w:t>
-      </w:r>
-      <w:r>
-        <w:rPr>
-          <w:rFonts w:ascii="Times New Roman" w:hAnsi="Times New Roman" w:cs="Times New Roman"/>
-        </w:rPr>
-        <w:t>bike</w:t>
-      </w:r>
-      <w:r>
-        <w:rPr>
-          <w:rFonts w:ascii="Times New Roman" w:hAnsi="Times New Roman" w:cs="Times New Roman"/>
-        </w:rPr>
-        <w:t xml:space="preserve"> at time Tr – Tt), (Ne &gt; 0 for T</w:t>
-      </w:r>
-      <w:r>
-        <w:rPr>
-          <w:rFonts w:ascii="Times New Roman" w:hAnsi="Times New Roman" w:cs="Times New Roman"/>
-        </w:rPr>
-        <w:t xml:space="preserve"> &gt;= Tr – Tt), THEN (decrement Ne for T &gt;= Tr - Tt), (respond YES), (Send </w:t>
-      </w:r>
-      <w:r>
-        <w:rPr>
-          <w:rFonts w:ascii="Times New Roman" w:hAnsi="Times New Roman" w:cs="Times New Roman"/>
-        </w:rPr>
-        <w:t>bike</w:t>
-      </w:r>
-      <w:r>
-        <w:rPr>
-          <w:rFonts w:ascii="Times New Roman" w:hAnsi="Times New Roman" w:cs="Times New Roman"/>
-        </w:rPr>
-        <w:t xml:space="preserve"> at Tr – Tt)</w:t>
+        <w:t>If (</w:t>
+      </w:r>
+      <w:r>
+        <w:rPr>
+          <w:rFonts w:ascii="Times New Roman" w:hAnsi="Times New Roman" w:cs="Times New Roman"/>
+        </w:rPr>
+        <w:t>user</w:t>
+      </w:r>
+      <w:r>
+        <w:rPr>
+          <w:rFonts w:ascii="Times New Roman" w:hAnsi="Times New Roman" w:cs="Times New Roman"/>
+        </w:rPr>
+        <w:t xml:space="preserve"> arrives at Tr), (Na = 0), THEN (respond Tep)</w:t>
       </w:r>
     </w:p>
     <w:p>
@@ -839,107 +1004,6 @@
         <w:rPr>
           <w:rFonts w:ascii="Times New Roman" w:hAnsi="Times New Roman" w:cs="Times New Roman"/>
         </w:rPr>
-        <w:t>IF (</w:t>
-      </w:r>
-      <w:r>
-        <w:rPr>
-          <w:rFonts w:ascii="Times New Roman" w:hAnsi="Times New Roman" w:cs="Times New Roman"/>
-        </w:rPr>
-        <w:t>neighbor</w:t>
-      </w:r>
-      <w:r>
-        <w:rPr>
-          <w:rFonts w:ascii="Times New Roman" w:hAnsi="Times New Roman" w:cs="Times New Roman"/>
-        </w:rPr>
-        <w:t xml:space="preserve"> requests </w:t>
-      </w:r>
-      <w:r>
-        <w:rPr>
-          <w:rFonts w:ascii="Times New Roman" w:hAnsi="Times New Roman" w:cs="Times New Roman"/>
-        </w:rPr>
-        <w:t>bike</w:t>
-      </w:r>
-      <w:r>
-        <w:rPr>
-          <w:rFonts w:ascii="Times New Roman" w:hAnsi="Times New Roman" w:cs="Times New Roman"/>
-        </w:rPr>
-        <w:t xml:space="preserve"> at time Tr – Tt), (Ne </w:t>
-      </w:r>
-      <w:r>
-        <w:rPr>
-          <w:rFonts w:ascii="Times New Roman" w:hAnsi="Times New Roman" w:cs="Times New Roman"/>
-        </w:rPr>
-        <w:t>=</w:t>
-      </w:r>
-      <w:r>
-        <w:rPr>
-          <w:rFonts w:ascii="Times New Roman" w:hAnsi="Times New Roman" w:cs="Times New Roman"/>
-        </w:rPr>
-        <w:t xml:space="preserve"> 0 for </w:t>
-      </w:r>
-      <w:r>
-        <w:rPr>
-          <w:rFonts w:ascii="Times New Roman" w:hAnsi="Times New Roman" w:cs="Times New Roman"/>
-        </w:rPr>
-        <w:t xml:space="preserve">some </w:t>
-      </w:r>
-      <w:r>
-        <w:rPr>
-          <w:rFonts w:ascii="Times New Roman" w:hAnsi="Times New Roman" w:cs="Times New Roman"/>
-        </w:rPr>
-        <w:t>T &gt;= Tr – Tt), THEN</w:t>
-      </w:r>
-      <w:r>
-        <w:rPr>
-          <w:rFonts w:ascii="Times New Roman" w:hAnsi="Times New Roman" w:cs="Times New Roman"/>
-        </w:rPr>
-        <w:t xml:space="preserve"> </w:t>
-      </w:r>
-      <w:r>
-        <w:rPr>
-          <w:rFonts w:ascii="Times New Roman" w:hAnsi="Times New Roman" w:cs="Times New Roman"/>
-        </w:rPr>
-        <w:t xml:space="preserve">(respond </w:t>
-      </w:r>
-      <w:r>
-        <w:rPr>
-          <w:rFonts w:ascii="Times New Roman" w:hAnsi="Times New Roman" w:cs="Times New Roman"/>
-        </w:rPr>
-        <w:t>NO</w:t>
-      </w:r>
-      <w:r>
-        <w:rPr>
-          <w:rFonts w:ascii="Times New Roman" w:hAnsi="Times New Roman" w:cs="Times New Roman"/>
-        </w:rPr>
-        <w:t>)</w:t>
-      </w:r>
-    </w:p>
-    <w:p>
-      <w:pPr>
-        <w:pStyle w:val="ListParagraph"/>
-        <w:spacing w:after="0"/>
-        <w:ind w:left="1080"/>
-        <w:rPr>
-          <w:rFonts w:ascii="Times New Roman" w:hAnsi="Times New Roman" w:cs="Times New Roman"/>
-        </w:rPr>
-      </w:pPr>
-    </w:p>
-    <w:p>
-      <w:pPr>
-        <w:pStyle w:val="ListParagraph"/>
-        <w:numPr>
-          <w:ilvl w:val="0"/>
-          <w:numId w:val="6"/>
-        </w:numPr>
-        <w:spacing w:after="0"/>
-        <w:rPr>
-          <w:rFonts w:ascii="Times New Roman" w:hAnsi="Times New Roman" w:cs="Times New Roman"/>
-        </w:rPr>
-      </w:pPr>
-      <w:r>
-        <w:rPr>
-          <w:rFonts w:ascii="Times New Roman" w:hAnsi="Times New Roman" w:cs="Times New Roman"/>
-        </w:rPr>
         <w:t>If (</w:t>
       </w:r>
       <w:r>
@@ -952,332 +1016,7 @@
         <w:rPr>
           <w:rFonts w:ascii="Times New Roman" w:hAnsi="Times New Roman" w:cs="Times New Roman"/>
         </w:rPr>
-        <w:t xml:space="preserve"> arrives at Tr), (Na &gt; 0), THEN (decrement Na for T &gt;= Tr)</w:t>
-      </w:r>
-    </w:p>
-    <w:p>
-      <w:pPr>
-        <w:pStyle w:val="ListParagraph"/>
-        <w:rPr>
-          <w:rFonts w:ascii="Times New Roman" w:hAnsi="Times New Roman" w:cs="Times New Roman"/>
-        </w:rPr>
-      </w:pPr>
-    </w:p>
-    <w:p>
-      <w:pPr>
-        <w:pStyle w:val="ListParagraph"/>
-        <w:numPr>
-          <w:ilvl w:val="0"/>
-          <w:numId w:val="6"/>
-        </w:numPr>
-        <w:spacing w:after="0"/>
-        <w:rPr>
-          <w:rFonts w:ascii="Times New Roman" w:hAnsi="Times New Roman" w:cs="Times New Roman"/>
-        </w:rPr>
-      </w:pPr>
-      <w:r>
-        <w:rPr>
-          <w:rFonts w:ascii="Times New Roman" w:hAnsi="Times New Roman" w:cs="Times New Roman"/>
-        </w:rPr>
-        <w:t>If (</w:t>
-      </w:r>
-      <w:r>
-        <w:rPr>
-          <w:rFonts w:ascii="Times New Roman" w:hAnsi="Times New Roman" w:cs="Times New Roman"/>
-        </w:rPr>
-        <w:t>user</w:t>
-      </w:r>
-      <w:r>
-        <w:rPr>
-          <w:rFonts w:ascii="Times New Roman" w:hAnsi="Times New Roman" w:cs="Times New Roman"/>
-        </w:rPr>
-        <w:t xml:space="preserve"> arrives at Tr), (Na = 0), THEN (respond Tep)</w:t>
-      </w:r>
-    </w:p>
-    <w:p>
-      <w:pPr>
-        <w:pStyle w:val="ListParagraph"/>
-        <w:numPr>
-          <w:ilvl w:val="0"/>
-          <w:numId w:val="6"/>
-        </w:numPr>
-        <w:spacing w:after="0"/>
-        <w:rPr>
-          <w:rFonts w:ascii="Times New Roman" w:hAnsi="Times New Roman" w:cs="Times New Roman"/>
-        </w:rPr>
-      </w:pPr>
-      <w:r>
-        <w:rPr>
-          <w:rFonts w:ascii="Times New Roman" w:hAnsi="Times New Roman" w:cs="Times New Roman"/>
-        </w:rPr>
-        <w:t>If (</w:t>
-      </w:r>
-      <w:r>
-        <w:rPr>
-          <w:rFonts w:ascii="Times New Roman" w:hAnsi="Times New Roman" w:cs="Times New Roman"/>
-        </w:rPr>
-        <w:t>user</w:t>
-      </w:r>
-      <w:r>
-        <w:rPr>
-          <w:rFonts w:ascii="Times New Roman" w:hAnsi="Times New Roman" w:cs="Times New Roman"/>
-        </w:rPr>
         <w:t xml:space="preserve"> arrives at Tr), (Na = 0), (user does not wait) THEN (refund)</w:t>
-      </w:r>
-    </w:p>
-    <w:p>
-      <w:pPr>
-        <w:pStyle w:val="ListParagraph"/>
-        <w:numPr>
-          <w:ilvl w:val="0"/>
-          <w:numId w:val="6"/>
-        </w:numPr>
-        <w:spacing w:after="0"/>
-        <w:rPr>
-          <w:rFonts w:ascii="Times New Roman" w:hAnsi="Times New Roman" w:cs="Times New Roman"/>
-        </w:rPr>
-      </w:pPr>
-      <w:r>
-        <w:rPr>
-          <w:rFonts w:ascii="Times New Roman" w:hAnsi="Times New Roman" w:cs="Times New Roman"/>
-        </w:rPr>
-        <w:t>If (</w:t>
-      </w:r>
-      <w:r>
-        <w:rPr>
-          <w:rFonts w:ascii="Times New Roman" w:hAnsi="Times New Roman" w:cs="Times New Roman"/>
-        </w:rPr>
-        <w:t>user</w:t>
-      </w:r>
-      <w:r>
-        <w:rPr>
-          <w:rFonts w:ascii="Times New Roman" w:hAnsi="Times New Roman" w:cs="Times New Roman"/>
-        </w:rPr>
-        <w:t xml:space="preserve"> arrives at Tr), (Na = 0), (user is waiting), (Na &gt; 0), THEN (decrement Na)</w:t>
-      </w:r>
-    </w:p>
-    <w:p>
-      <w:pPr>
-        <w:pStyle w:val="ListParagraph"/>
-        <w:numPr>
-          <w:ilvl w:val="0"/>
-          <w:numId w:val="6"/>
-        </w:numPr>
-        <w:spacing w:after="0"/>
-        <w:rPr>
-          <w:rFonts w:ascii="Times New Roman" w:hAnsi="Times New Roman" w:cs="Times New Roman"/>
-        </w:rPr>
-      </w:pPr>
-      <w:r>
-        <w:rPr>
-          <w:rFonts w:ascii="Times New Roman" w:hAnsi="Times New Roman" w:cs="Times New Roman"/>
-        </w:rPr>
-        <w:t>If (</w:t>
-      </w:r>
-      <w:r>
-        <w:rPr>
-          <w:rFonts w:ascii="Times New Roman" w:hAnsi="Times New Roman" w:cs="Times New Roman"/>
-        </w:rPr>
-        <w:t>user</w:t>
-      </w:r>
-      <w:r>
-        <w:rPr>
-          <w:rFonts w:ascii="Times New Roman" w:hAnsi="Times New Roman" w:cs="Times New Roman"/>
-        </w:rPr>
-        <w:t xml:space="preserve"> arrives at Tr), (Na = 0), (user waited for more than 5 min), THEN (refund)</w:t>
-      </w:r>
-    </w:p>
-    <w:p>
-      <w:pPr>
-        <w:pStyle w:val="ListParagraph"/>
-        <w:rPr>
-          <w:rFonts w:ascii="Times New Roman" w:hAnsi="Times New Roman" w:cs="Times New Roman"/>
-        </w:rPr>
-      </w:pPr>
-    </w:p>
-    <w:p>
-      <w:pPr>
-        <w:pStyle w:val="ListParagraph"/>
-        <w:numPr>
-          <w:ilvl w:val="0"/>
-          <w:numId w:val="6"/>
-        </w:numPr>
-        <w:spacing w:after="0"/>
-        <w:rPr>
-          <w:rFonts w:ascii="Times New Roman" w:hAnsi="Times New Roman" w:cs="Times New Roman"/>
-        </w:rPr>
-      </w:pPr>
-      <w:r>
-        <w:rPr>
-          <w:rFonts w:ascii="Times New Roman" w:hAnsi="Times New Roman" w:cs="Times New Roman"/>
-        </w:rPr>
-        <w:t>If (</w:t>
-      </w:r>
-      <w:r>
-        <w:rPr>
-          <w:rFonts w:ascii="Times New Roman" w:hAnsi="Times New Roman" w:cs="Times New Roman"/>
-        </w:rPr>
-        <w:t>user</w:t>
-      </w:r>
-      <w:r>
-        <w:rPr>
-          <w:rFonts w:ascii="Times New Roman" w:hAnsi="Times New Roman" w:cs="Times New Roman"/>
-        </w:rPr>
-        <w:t xml:space="preserve"> arrives before Tr</w:t>
-      </w:r>
-      <w:r>
-        <w:rPr>
-          <w:rFonts w:ascii="Times New Roman" w:hAnsi="Times New Roman" w:cs="Times New Roman"/>
-        </w:rPr>
-        <w:t xml:space="preserve">), </w:t>
-      </w:r>
-      <w:r>
-        <w:rPr>
-          <w:rFonts w:ascii="Times New Roman" w:hAnsi="Times New Roman" w:cs="Times New Roman"/>
-        </w:rPr>
-        <w:t xml:space="preserve">(Ne &gt; 0 for Tc &lt;= T &lt; Tr), THEN (decrement Ne for </w:t>
-      </w:r>
-      <w:r>
-        <w:rPr>
-          <w:rFonts w:ascii="Times New Roman" w:hAnsi="Times New Roman" w:cs="Times New Roman"/>
-        </w:rPr>
-        <w:t>Tc &lt;= T &lt; Tr</w:t>
-      </w:r>
-      <w:r>
-        <w:rPr>
-          <w:rFonts w:ascii="Times New Roman" w:hAnsi="Times New Roman" w:cs="Times New Roman"/>
-        </w:rPr>
-        <w:t>), (decrement Na)</w:t>
-      </w:r>
-    </w:p>
-    <w:p>
-      <w:pPr>
-        <w:pStyle w:val="ListParagraph"/>
-        <w:numPr>
-          <w:ilvl w:val="0"/>
-          <w:numId w:val="6"/>
-        </w:numPr>
-        <w:spacing w:after="0"/>
-        <w:rPr>
-          <w:rFonts w:ascii="Times New Roman" w:hAnsi="Times New Roman" w:cs="Times New Roman"/>
-        </w:rPr>
-      </w:pPr>
-      <w:r>
-        <w:rPr>
-          <w:rFonts w:ascii="Times New Roman" w:hAnsi="Times New Roman" w:cs="Times New Roman"/>
-        </w:rPr>
-        <w:t>If (</w:t>
-      </w:r>
-      <w:r>
-        <w:rPr>
-          <w:rFonts w:ascii="Times New Roman" w:hAnsi="Times New Roman" w:cs="Times New Roman"/>
-        </w:rPr>
-        <w:t>user</w:t>
-      </w:r>
-      <w:r>
-        <w:rPr>
-          <w:rFonts w:ascii="Times New Roman" w:hAnsi="Times New Roman" w:cs="Times New Roman"/>
-        </w:rPr>
-        <w:t xml:space="preserve"> arrives before Tr),</w:t>
-      </w:r>
-      <w:r>
-        <w:rPr>
-          <w:rFonts w:ascii="Times New Roman" w:hAnsi="Times New Roman" w:cs="Times New Roman"/>
-        </w:rPr>
-        <w:t xml:space="preserve"> (</w:t>
-      </w:r>
-      <w:r>
-        <w:rPr>
-          <w:rFonts w:ascii="Times New Roman" w:hAnsi="Times New Roman" w:cs="Times New Roman"/>
-        </w:rPr>
-        <w:t xml:space="preserve">Ne </w:t>
-      </w:r>
-      <w:r>
-        <w:rPr>
-          <w:rFonts w:ascii="Times New Roman" w:hAnsi="Times New Roman" w:cs="Times New Roman"/>
-        </w:rPr>
-        <w:t>=</w:t>
-      </w:r>
-      <w:r>
-        <w:rPr>
-          <w:rFonts w:ascii="Times New Roman" w:hAnsi="Times New Roman" w:cs="Times New Roman"/>
-        </w:rPr>
-        <w:t xml:space="preserve"> 0 for </w:t>
-      </w:r>
-      <w:r>
-        <w:rPr>
-          <w:rFonts w:ascii="Times New Roman" w:hAnsi="Times New Roman" w:cs="Times New Roman"/>
-        </w:rPr>
-        <w:t xml:space="preserve">some </w:t>
-      </w:r>
-      <w:r>
-        <w:rPr>
-          <w:rFonts w:ascii="Times New Roman" w:hAnsi="Times New Roman" w:cs="Times New Roman"/>
-        </w:rPr>
-        <w:t>Tc &lt;= T &lt; Tr</w:t>
-      </w:r>
-      <w:r>
-        <w:rPr>
-          <w:rFonts w:ascii="Times New Roman" w:hAnsi="Times New Roman" w:cs="Times New Roman"/>
-        </w:rPr>
-        <w:t>), THEN (user waits)</w:t>
-      </w:r>
-    </w:p>
-    <w:p>
-      <w:pPr>
-        <w:pStyle w:val="ListParagraph"/>
-        <w:rPr>
-          <w:rFonts w:ascii="Times New Roman" w:hAnsi="Times New Roman" w:cs="Times New Roman"/>
-        </w:rPr>
-      </w:pPr>
-    </w:p>
-    <w:p>
-      <w:pPr>
-        <w:pStyle w:val="ListParagraph"/>
-        <w:numPr>
-          <w:ilvl w:val="0"/>
-          <w:numId w:val="6"/>
-        </w:numPr>
-        <w:spacing w:after="0"/>
-        <w:rPr>
-          <w:rFonts w:ascii="Times New Roman" w:hAnsi="Times New Roman" w:cs="Times New Roman"/>
-        </w:rPr>
-      </w:pPr>
-      <w:r>
-        <w:rPr>
-          <w:rFonts w:ascii="Times New Roman" w:hAnsi="Times New Roman" w:cs="Times New Roman"/>
-        </w:rPr>
-        <w:t>If (</w:t>
-      </w:r>
-      <w:r>
-        <w:rPr>
-          <w:rFonts w:ascii="Times New Roman" w:hAnsi="Times New Roman" w:cs="Times New Roman"/>
-        </w:rPr>
-        <w:t>user</w:t>
-      </w:r>
-      <w:r>
-        <w:rPr>
-          <w:rFonts w:ascii="Times New Roman" w:hAnsi="Times New Roman" w:cs="Times New Roman"/>
-        </w:rPr>
-        <w:t xml:space="preserve"> arrives </w:t>
-      </w:r>
-      <w:r>
-        <w:rPr>
-          <w:rFonts w:ascii="Times New Roman" w:hAnsi="Times New Roman" w:cs="Times New Roman"/>
-        </w:rPr>
-        <w:t>after Tr</w:t>
-      </w:r>
-      <w:r>
-        <w:rPr>
-          <w:rFonts w:ascii="Times New Roman" w:hAnsi="Times New Roman" w:cs="Times New Roman"/>
-        </w:rPr>
-        <w:t>),</w:t>
-      </w:r>
-      <w:r>
-        <w:rPr>
-          <w:rFonts w:ascii="Times New Roman" w:hAnsi="Times New Roman" w:cs="Times New Roman"/>
-        </w:rPr>
-        <w:t xml:space="preserve"> (user arrives less than equal to 5min after Tr), THEN (decrement Na)</w:t>
       </w:r>
     </w:p>
     <w:p>
@@ -1309,37 +1048,208 @@
         <w:rPr>
           <w:rFonts w:ascii="Times New Roman" w:hAnsi="Times New Roman" w:cs="Times New Roman"/>
         </w:rPr>
-        <w:t xml:space="preserve"> arrives after Tr), (user arrives </w:t>
-      </w:r>
-      <w:r>
-        <w:rPr>
-          <w:rFonts w:ascii="Times New Roman" w:hAnsi="Times New Roman" w:cs="Times New Roman"/>
-        </w:rPr>
-        <w:t>more</w:t>
-      </w:r>
-      <w:r>
-        <w:rPr>
-          <w:rFonts w:ascii="Times New Roman" w:hAnsi="Times New Roman" w:cs="Times New Roman"/>
-        </w:rPr>
-        <w:t xml:space="preserve"> than 5min after Tr), THEN (</w:t>
-      </w:r>
-      <w:r>
-        <w:rPr>
-          <w:rFonts w:ascii="Times New Roman" w:hAnsi="Times New Roman" w:cs="Times New Roman"/>
-        </w:rPr>
-        <w:t xml:space="preserve">increment </w:t>
-      </w:r>
-      <w:r>
-        <w:rPr>
-          <w:rFonts w:ascii="Times New Roman" w:hAnsi="Times New Roman" w:cs="Times New Roman"/>
-        </w:rPr>
-        <w:t>Na)</w:t>
-      </w:r>
-      <w:r>
-        <w:rPr>
-          <w:rFonts w:ascii="Times New Roman" w:hAnsi="Times New Roman" w:cs="Times New Roman"/>
-        </w:rPr>
-        <w:t>, (respond NOT AVAILABLE), (charge fine)</w:t>
+        <w:t xml:space="preserve"> arrives at Tr), (Na = 0), (user is waiting), (Na &gt; 0), THEN (decrement Na)</w:t>
+      </w:r>
+    </w:p>
+    <w:p>
+      <w:pPr>
+        <w:pStyle w:val="ListParagraph"/>
+        <w:numPr>
+          <w:ilvl w:val="0"/>
+          <w:numId w:val="6"/>
+        </w:numPr>
+        <w:spacing w:after="0"/>
+        <w:rPr>
+          <w:rFonts w:ascii="Times New Roman" w:hAnsi="Times New Roman" w:cs="Times New Roman"/>
+        </w:rPr>
+      </w:pPr>
+      <w:r>
+        <w:rPr>
+          <w:rFonts w:ascii="Times New Roman" w:hAnsi="Times New Roman" w:cs="Times New Roman"/>
+        </w:rPr>
+        <w:t>If (</w:t>
+      </w:r>
+      <w:r>
+        <w:rPr>
+          <w:rFonts w:ascii="Times New Roman" w:hAnsi="Times New Roman" w:cs="Times New Roman"/>
+        </w:rPr>
+        <w:t>user</w:t>
+      </w:r>
+      <w:r>
+        <w:rPr>
+          <w:rFonts w:ascii="Times New Roman" w:hAnsi="Times New Roman" w:cs="Times New Roman"/>
+        </w:rPr>
+        <w:t xml:space="preserve"> arrives at Tr), (Na = 0), (user waited for more than 5 min), THEN (refund)</w:t>
+      </w:r>
+    </w:p>
+    <w:p>
+      <w:pPr>
+        <w:pStyle w:val="ListParagraph"/>
+        <w:rPr>
+          <w:rFonts w:ascii="Times New Roman" w:hAnsi="Times New Roman" w:cs="Times New Roman"/>
+        </w:rPr>
+      </w:pPr>
+    </w:p>
+    <w:p>
+      <w:pPr>
+        <w:pStyle w:val="ListParagraph"/>
+        <w:numPr>
+          <w:ilvl w:val="0"/>
+          <w:numId w:val="6"/>
+        </w:numPr>
+        <w:spacing w:after="0"/>
+        <w:rPr>
+          <w:rFonts w:ascii="Times New Roman" w:hAnsi="Times New Roman" w:cs="Times New Roman"/>
+        </w:rPr>
+      </w:pPr>
+      <w:r>
+        <w:rPr>
+          <w:rFonts w:ascii="Times New Roman" w:hAnsi="Times New Roman" w:cs="Times New Roman"/>
+        </w:rPr>
+        <w:t>If (</w:t>
+      </w:r>
+      <w:r>
+        <w:rPr>
+          <w:rFonts w:ascii="Times New Roman" w:hAnsi="Times New Roman" w:cs="Times New Roman"/>
+        </w:rPr>
+        <w:t>user</w:t>
+      </w:r>
+      <w:r>
+        <w:rPr>
+          <w:rFonts w:ascii="Times New Roman" w:hAnsi="Times New Roman" w:cs="Times New Roman"/>
+        </w:rPr>
+        <w:t xml:space="preserve"> arrives before Tr</w:t>
+      </w:r>
+      <w:r>
+        <w:rPr>
+          <w:rFonts w:ascii="Times New Roman" w:hAnsi="Times New Roman" w:cs="Times New Roman"/>
+        </w:rPr>
+        <w:t xml:space="preserve">), </w:t>
+      </w:r>
+      <w:r>
+        <w:rPr>
+          <w:rFonts w:ascii="Times New Roman" w:hAnsi="Times New Roman" w:cs="Times New Roman"/>
+        </w:rPr>
+        <w:t>(Ne &gt; 0 for Tc &lt;= T &lt; Tr), THEN (decrement Ne for Tc &lt;= T &lt; Tr), (decrement Na)</w:t>
+      </w:r>
+    </w:p>
+    <w:p>
+      <w:pPr>
+        <w:pStyle w:val="ListParagraph"/>
+        <w:numPr>
+          <w:ilvl w:val="0"/>
+          <w:numId w:val="6"/>
+        </w:numPr>
+        <w:spacing w:after="0"/>
+        <w:rPr>
+          <w:rFonts w:ascii="Times New Roman" w:hAnsi="Times New Roman" w:cs="Times New Roman"/>
+        </w:rPr>
+      </w:pPr>
+      <w:r>
+        <w:rPr>
+          <w:rFonts w:ascii="Times New Roman" w:hAnsi="Times New Roman" w:cs="Times New Roman"/>
+        </w:rPr>
+        <w:t>If (</w:t>
+      </w:r>
+      <w:r>
+        <w:rPr>
+          <w:rFonts w:ascii="Times New Roman" w:hAnsi="Times New Roman" w:cs="Times New Roman"/>
+        </w:rPr>
+        <w:t>user</w:t>
+      </w:r>
+      <w:r>
+        <w:rPr>
+          <w:rFonts w:ascii="Times New Roman" w:hAnsi="Times New Roman" w:cs="Times New Roman"/>
+        </w:rPr>
+        <w:t xml:space="preserve"> arrives before Tr), (Ne = 0 for some Tc &lt;= T &lt; Tr), THEN (user waits)</w:t>
+      </w:r>
+    </w:p>
+    <w:p>
+      <w:pPr>
+        <w:pStyle w:val="ListParagraph"/>
+        <w:rPr>
+          <w:rFonts w:ascii="Times New Roman" w:hAnsi="Times New Roman" w:cs="Times New Roman"/>
+        </w:rPr>
+      </w:pPr>
+    </w:p>
+    <w:p>
+      <w:pPr>
+        <w:pStyle w:val="ListParagraph"/>
+        <w:numPr>
+          <w:ilvl w:val="0"/>
+          <w:numId w:val="6"/>
+        </w:numPr>
+        <w:spacing w:after="0"/>
+        <w:rPr>
+          <w:rFonts w:ascii="Times New Roman" w:hAnsi="Times New Roman" w:cs="Times New Roman"/>
+        </w:rPr>
+      </w:pPr>
+      <w:r>
+        <w:rPr>
+          <w:rFonts w:ascii="Times New Roman" w:hAnsi="Times New Roman" w:cs="Times New Roman"/>
+        </w:rPr>
+        <w:t>If (</w:t>
+      </w:r>
+      <w:r>
+        <w:rPr>
+          <w:rFonts w:ascii="Times New Roman" w:hAnsi="Times New Roman" w:cs="Times New Roman"/>
+        </w:rPr>
+        <w:t>user</w:t>
+      </w:r>
+      <w:r>
+        <w:rPr>
+          <w:rFonts w:ascii="Times New Roman" w:hAnsi="Times New Roman" w:cs="Times New Roman"/>
+        </w:rPr>
+        <w:t xml:space="preserve"> arrives </w:t>
+      </w:r>
+      <w:r>
+        <w:rPr>
+          <w:rFonts w:ascii="Times New Roman" w:hAnsi="Times New Roman" w:cs="Times New Roman"/>
+        </w:rPr>
+        <w:t>after Tr</w:t>
+      </w:r>
+      <w:r>
+        <w:rPr>
+          <w:rFonts w:ascii="Times New Roman" w:hAnsi="Times New Roman" w:cs="Times New Roman"/>
+        </w:rPr>
+        <w:t>),</w:t>
+      </w:r>
+      <w:r>
+        <w:rPr>
+          <w:rFonts w:ascii="Times New Roman" w:hAnsi="Times New Roman" w:cs="Times New Roman"/>
+        </w:rPr>
+        <w:t xml:space="preserve"> (user arrives less than equal to 5min after Tr), THEN (decrement Na)</w:t>
+      </w:r>
+    </w:p>
+    <w:p>
+      <w:pPr>
+        <w:pStyle w:val="ListParagraph"/>
+        <w:numPr>
+          <w:ilvl w:val="0"/>
+          <w:numId w:val="6"/>
+        </w:numPr>
+        <w:spacing w:after="0"/>
+        <w:rPr>
+          <w:rFonts w:ascii="Times New Roman" w:hAnsi="Times New Roman" w:cs="Times New Roman"/>
+        </w:rPr>
+      </w:pPr>
+      <w:r>
+        <w:rPr>
+          <w:rFonts w:ascii="Times New Roman" w:hAnsi="Times New Roman" w:cs="Times New Roman"/>
+        </w:rPr>
+        <w:t>If (</w:t>
+      </w:r>
+      <w:r>
+        <w:rPr>
+          <w:rFonts w:ascii="Times New Roman" w:hAnsi="Times New Roman" w:cs="Times New Roman"/>
+        </w:rPr>
+        <w:t>user</w:t>
+      </w:r>
+      <w:r>
+        <w:rPr>
+          <w:rFonts w:ascii="Times New Roman" w:hAnsi="Times New Roman" w:cs="Times New Roman"/>
+        </w:rPr>
+        <w:t xml:space="preserve"> arrives after Tr), (user arrives more than 5min after Tr), THEN (increment Na), (respond NOT AVAILABLE), (charge fine)</w:t>
       </w:r>
     </w:p>
     <w:p>
@@ -1911,6 +1821,92 @@
     </w:lvl>
   </w:abstractNum>
   <w:abstractNum w:abstractNumId="3" w15:restartNumberingAfterBreak="0">
+    <w:nsid w:val="47071959"/>
+    <w:multiLevelType w:val="hybridMultilevel"/>
+    <w:tmpl w:val="4C1AF7DE"/>
+    <w:lvl w:ilvl="0" w:tplc="04090011">
+      <w:start w:val="1"/>
+      <w:numFmt w:val="decimal"/>
+      <w:lvlText w:val="%1)"/>
+      <w:lvlJc w:val="left"/>
+      <w:pPr>
+        <w:ind w:left="1080" w:hanging="360"/>
+      </w:pPr>
+    </w:lvl>
+    <w:lvl w:ilvl="1" w:tplc="04090019" w:tentative="1">
+      <w:start w:val="1"/>
+      <w:numFmt w:val="lowerLetter"/>
+      <w:lvlText w:val="%2."/>
+      <w:lvlJc w:val="left"/>
+      <w:pPr>
+        <w:ind w:left="1800" w:hanging="360"/>
+      </w:pPr>
+    </w:lvl>
+    <w:lvl w:ilvl="2" w:tplc="0409001B" w:tentative="1">
+      <w:start w:val="1"/>
+      <w:numFmt w:val="lowerRoman"/>
+      <w:lvlText w:val="%3."/>
+      <w:lvlJc w:val="right"/>
+      <w:pPr>
+        <w:ind w:left="2520" w:hanging="180"/>
+      </w:pPr>
+    </w:lvl>
+    <w:lvl w:ilvl="3" w:tplc="0409000F" w:tentative="1">
+      <w:start w:val="1"/>
+      <w:numFmt w:val="decimal"/>
+      <w:lvlText w:val="%4."/>
+      <w:lvlJc w:val="left"/>
+      <w:pPr>
+        <w:ind w:left="3240" w:hanging="360"/>
+      </w:pPr>
+    </w:lvl>
+    <w:lvl w:ilvl="4" w:tplc="04090019" w:tentative="1">
+      <w:start w:val="1"/>
+      <w:numFmt w:val="lowerLetter"/>
+      <w:lvlText w:val="%5."/>
+      <w:lvlJc w:val="left"/>
+      <w:pPr>
+        <w:ind w:left="3960" w:hanging="360"/>
+      </w:pPr>
+    </w:lvl>
+    <w:lvl w:ilvl="5" w:tplc="0409001B" w:tentative="1">
+      <w:start w:val="1"/>
+      <w:numFmt w:val="lowerRoman"/>
+      <w:lvlText w:val="%6."/>
+      <w:lvlJc w:val="right"/>
+      <w:pPr>
+        <w:ind w:left="4680" w:hanging="180"/>
+      </w:pPr>
+    </w:lvl>
+    <w:lvl w:ilvl="6" w:tplc="0409000F" w:tentative="1">
+      <w:start w:val="1"/>
+      <w:numFmt w:val="decimal"/>
+      <w:lvlText w:val="%7."/>
+      <w:lvlJc w:val="left"/>
+      <w:pPr>
+        <w:ind w:left="5400" w:hanging="360"/>
+      </w:pPr>
+    </w:lvl>
+    <w:lvl w:ilvl="7" w:tplc="04090019" w:tentative="1">
+      <w:start w:val="1"/>
+      <w:numFmt w:val="lowerLetter"/>
+      <w:lvlText w:val="%8."/>
+      <w:lvlJc w:val="left"/>
+      <w:pPr>
+        <w:ind w:left="6120" w:hanging="360"/>
+      </w:pPr>
+    </w:lvl>
+    <w:lvl w:ilvl="8" w:tplc="0409001B" w:tentative="1">
+      <w:start w:val="1"/>
+      <w:numFmt w:val="lowerRoman"/>
+      <w:lvlText w:val="%9."/>
+      <w:lvlJc w:val="right"/>
+      <w:pPr>
+        <w:ind w:left="6840" w:hanging="180"/>
+      </w:pPr>
+    </w:lvl>
+  </w:abstractNum>
+  <w:abstractNum w:abstractNumId="4" w15:restartNumberingAfterBreak="0">
     <w:nsid w:val="4BA2487E"/>
     <w:multiLevelType w:val="hybridMultilevel"/>
     <w:tmpl w:val="AAEED92C"/>
@@ -2023,7 +2019,7 @@
       </w:rPr>
     </w:lvl>
   </w:abstractNum>
-  <w:abstractNum w:abstractNumId="4" w15:restartNumberingAfterBreak="0">
+  <w:abstractNum w:abstractNumId="5" w15:restartNumberingAfterBreak="0">
     <w:nsid w:val="4C37191B"/>
     <w:multiLevelType w:val="hybridMultilevel"/>
     <w:tmpl w:val="A8F8B9C0"/>
@@ -2136,7 +2132,7 @@
       </w:rPr>
     </w:lvl>
   </w:abstractNum>
-  <w:abstractNum w:abstractNumId="5" w15:restartNumberingAfterBreak="0">
+  <w:abstractNum w:abstractNumId="6" w15:restartNumberingAfterBreak="0">
     <w:nsid w:val="7C2E4D50"/>
     <w:multiLevelType w:val="hybridMultilevel"/>
     <w:tmpl w:val="52609134"/>
@@ -2250,22 +2246,25 @@
     </w:lvl>
   </w:abstractNum>
   <w:num w:numId="1" w16cid:durableId="632366624">
-    <w:abstractNumId w:val="4"/>
+    <w:abstractNumId w:val="5"/>
   </w:num>
   <w:num w:numId="2" w16cid:durableId="404912099">
     <w:abstractNumId w:val="0"/>
   </w:num>
   <w:num w:numId="3" w16cid:durableId="166556319">
-    <w:abstractNumId w:val="5"/>
+    <w:abstractNumId w:val="6"/>
   </w:num>
   <w:num w:numId="4" w16cid:durableId="1359115833">
-    <w:abstractNumId w:val="3"/>
+    <w:abstractNumId w:val="4"/>
   </w:num>
   <w:num w:numId="5" w16cid:durableId="1928728807">
     <w:abstractNumId w:val="1"/>
   </w:num>
   <w:num w:numId="6" w16cid:durableId="747924635">
     <w:abstractNumId w:val="2"/>
+  </w:num>
+  <w:num w:numId="7" w16cid:durableId="599726029">
+    <w:abstractNumId w:val="3"/>
   </w:num>
 </w:numbering>
 </file>
@@ -3077,7 +3076,7 @@
 </file>
 
 <file path=customXml/itemProps2.xml><?xml version="1.0" encoding="utf-8"?>
-<ds:datastoreItem xmlns:ds="http://schemas.openxmlformats.org/officeDocument/2006/customXml" ds:itemID="{27174460-6AE9-46F4-8002-333ED3072DCF}">
+<ds:datastoreItem xmlns:ds="http://schemas.openxmlformats.org/officeDocument/2006/customXml" ds:itemID="{73BF382C-9736-4A2A-B96E-FE48C3AB2E26}">
   <ds:schemaRefs>
     <ds:schemaRef ds:uri="http://www.w3.org/2001/XMLSchema"/>
     <ds:schemaRef ds:uri="http://www.boldonjames.com/2008/01/sie/internal/label"/>

</xml_diff>